<commit_message>
Updated data pipeline scripts,corrected error in Hive activity configurations
</commit_message>
<xml_diff>
--- a/Energy/Demand Forecasting/Energy Demand Forecast Technical Deployment Guide/Energy Demand Forecasting in Cortana Intelligence Suite_Deployment Guide.docx
+++ b/Energy/Demand Forecasting/Energy Demand Forecast Technical Deployment Guide/Energy Demand Forecasting in Cortana Intelligence Suite_Deployment Guide.docx
@@ -60,8 +60,6 @@
             <w:t>Contents</w:t>
           </w:r>
         </w:p>
-        <w:bookmarkStart w:id="1" w:name="_GoBack"/>
-        <w:bookmarkEnd w:id="1"/>
         <w:p>
           <w:pPr>
             <w:pStyle w:val="TOC1"/>
@@ -2349,12 +2347,12 @@
       <w:pPr>
         <w:pStyle w:val="Heading1"/>
       </w:pPr>
-      <w:bookmarkStart w:id="2" w:name="_Toc454292364"/>
+      <w:bookmarkStart w:id="1" w:name="_Toc454292364"/>
       <w:r>
         <w:lastRenderedPageBreak/>
         <w:t>Abstract</w:t>
       </w:r>
-      <w:bookmarkEnd w:id="2"/>
+      <w:bookmarkEnd w:id="1"/>
     </w:p>
     <w:p>
       <w:r>
@@ -2404,11 +2402,11 @@
       <w:pPr>
         <w:pStyle w:val="Heading1"/>
       </w:pPr>
-      <w:bookmarkStart w:id="3" w:name="_Toc454292365"/>
+      <w:bookmarkStart w:id="2" w:name="_Toc454292365"/>
       <w:r>
         <w:t>Requirements</w:t>
       </w:r>
-      <w:bookmarkEnd w:id="3"/>
+      <w:bookmarkEnd w:id="2"/>
     </w:p>
     <w:p>
       <w:r>
@@ -2749,11 +2747,11 @@
       <w:pPr>
         <w:pStyle w:val="Heading1"/>
       </w:pPr>
-      <w:bookmarkStart w:id="4" w:name="_Toc454292366"/>
+      <w:bookmarkStart w:id="3" w:name="_Toc454292366"/>
       <w:r>
         <w:t>Architecture</w:t>
       </w:r>
-      <w:bookmarkEnd w:id="4"/>
+      <w:bookmarkEnd w:id="3"/>
     </w:p>
     <w:p>
       <w:r>
@@ -2902,11 +2900,11 @@
       <w:pPr>
         <w:pStyle w:val="Heading1"/>
       </w:pPr>
-      <w:bookmarkStart w:id="5" w:name="_Toc454292367"/>
+      <w:bookmarkStart w:id="4" w:name="_Toc454292367"/>
       <w:r>
         <w:t>Setup Steps</w:t>
       </w:r>
-      <w:bookmarkEnd w:id="5"/>
+      <w:bookmarkEnd w:id="4"/>
     </w:p>
     <w:p>
       <w:r>
@@ -3045,171 +3043,171 @@
           <w:numId w:val="2"/>
         </w:numPr>
       </w:pPr>
-      <w:bookmarkStart w:id="6" w:name="_Azure_Storage_Account"/>
-      <w:bookmarkStart w:id="7" w:name="_Create_Azure_Storage"/>
-      <w:bookmarkStart w:id="8" w:name="_Toc446071777"/>
-      <w:bookmarkStart w:id="9" w:name="_Toc454292368"/>
+      <w:bookmarkStart w:id="5" w:name="_Azure_Storage_Account"/>
+      <w:bookmarkStart w:id="6" w:name="_Create_Azure_Storage"/>
+      <w:bookmarkStart w:id="7" w:name="_Toc446071777"/>
+      <w:bookmarkStart w:id="8" w:name="_Toc454292368"/>
+      <w:bookmarkEnd w:id="5"/>
       <w:bookmarkEnd w:id="6"/>
+      <w:r>
+        <w:t>Create a new Azure Resource Group</w:t>
+      </w:r>
       <w:bookmarkEnd w:id="7"/>
-      <w:r>
-        <w:t>Create a new Azure Resource Group</w:t>
-      </w:r>
       <w:bookmarkEnd w:id="8"/>
+    </w:p>
+    <w:p>
+      <w:pPr>
+        <w:pStyle w:val="ListParagraph"/>
+        <w:numPr>
+          <w:ilvl w:val="0"/>
+          <w:numId w:val="4"/>
+        </w:numPr>
+      </w:pPr>
+      <w:r>
+        <w:t xml:space="preserve">Navigate to </w:t>
+      </w:r>
+      <w:r>
+        <w:rPr>
+          <w:b/>
+          <w:i/>
+        </w:rPr>
+        <w:t>portal.azure.com</w:t>
+      </w:r>
+      <w:r>
+        <w:t xml:space="preserve"> and log in to your account.</w:t>
+      </w:r>
+    </w:p>
+    <w:p>
+      <w:pPr>
+        <w:pStyle w:val="ListParagraph"/>
+        <w:numPr>
+          <w:ilvl w:val="0"/>
+          <w:numId w:val="4"/>
+        </w:numPr>
+      </w:pPr>
+      <w:r>
+        <w:t xml:space="preserve">On the left tab click </w:t>
+      </w:r>
+      <w:r>
+        <w:rPr>
+          <w:b/>
+          <w:i/>
+        </w:rPr>
+        <w:t>Resource Groups</w:t>
+      </w:r>
+    </w:p>
+    <w:p>
+      <w:pPr>
+        <w:pStyle w:val="ListParagraph"/>
+        <w:numPr>
+          <w:ilvl w:val="0"/>
+          <w:numId w:val="4"/>
+        </w:numPr>
+      </w:pPr>
+      <w:r>
+        <w:t>In the resource groups page that appears, click</w:t>
+      </w:r>
+      <w:r>
+        <w:rPr>
+          <w:b/>
+          <w:i/>
+        </w:rPr>
+        <w:t xml:space="preserve"> Add</w:t>
+      </w:r>
+    </w:p>
+    <w:p>
+      <w:pPr>
+        <w:pStyle w:val="ListParagraph"/>
+        <w:numPr>
+          <w:ilvl w:val="0"/>
+          <w:numId w:val="4"/>
+        </w:numPr>
+      </w:pPr>
+      <w:r>
+        <w:t xml:space="preserve">Provide a name </w:t>
+      </w:r>
+      <w:r>
+        <w:rPr>
+          <w:b/>
+          <w:i/>
+        </w:rPr>
+        <w:t>energy</w:t>
+      </w:r>
+      <w:r>
+        <w:rPr>
+          <w:b/>
+          <w:i/>
+        </w:rPr>
+        <w:t>template_resourcegroup</w:t>
+      </w:r>
+    </w:p>
+    <w:p>
+      <w:pPr>
+        <w:pStyle w:val="ListParagraph"/>
+        <w:numPr>
+          <w:ilvl w:val="0"/>
+          <w:numId w:val="4"/>
+        </w:numPr>
+      </w:pPr>
+      <w:r>
+        <w:t>Select a location</w:t>
+      </w:r>
+      <w:r>
+        <w:t xml:space="preserve">. </w:t>
+      </w:r>
+    </w:p>
+    <w:p>
+      <w:pPr>
+        <w:pStyle w:val="ListParagraph"/>
+        <w:numPr>
+          <w:ilvl w:val="0"/>
+          <w:numId w:val="4"/>
+        </w:numPr>
+      </w:pPr>
+      <w:r>
+        <w:t xml:space="preserve">Click </w:t>
+      </w:r>
+      <w:r>
+        <w:rPr>
+          <w:b/>
+          <w:i/>
+        </w:rPr>
+        <w:t>Create</w:t>
+      </w:r>
+    </w:p>
+    <w:p>
+      <w:pPr>
+        <w:pStyle w:val="Heading2"/>
+        <w:numPr>
+          <w:ilvl w:val="0"/>
+          <w:numId w:val="2"/>
+        </w:numPr>
+        <w:rPr>
+          <w:rFonts w:asciiTheme="minorHAnsi" w:hAnsiTheme="minorHAnsi"/>
+        </w:rPr>
+      </w:pPr>
+      <w:bookmarkStart w:id="9" w:name="_Azure_Storage_Account_1"/>
+      <w:bookmarkStart w:id="10" w:name="_Toc446071778"/>
+      <w:bookmarkStart w:id="11" w:name="_Toc454292369"/>
       <w:bookmarkEnd w:id="9"/>
-    </w:p>
-    <w:p>
-      <w:pPr>
-        <w:pStyle w:val="ListParagraph"/>
-        <w:numPr>
-          <w:ilvl w:val="0"/>
-          <w:numId w:val="4"/>
-        </w:numPr>
-      </w:pPr>
-      <w:r>
-        <w:t xml:space="preserve">Navigate to </w:t>
-      </w:r>
-      <w:r>
-        <w:rPr>
-          <w:b/>
-          <w:i/>
-        </w:rPr>
-        <w:t>portal.azure.com</w:t>
-      </w:r>
-      <w:r>
-        <w:t xml:space="preserve"> and log in to your account.</w:t>
-      </w:r>
-    </w:p>
-    <w:p>
-      <w:pPr>
-        <w:pStyle w:val="ListParagraph"/>
-        <w:numPr>
-          <w:ilvl w:val="0"/>
-          <w:numId w:val="4"/>
-        </w:numPr>
-      </w:pPr>
-      <w:r>
-        <w:t xml:space="preserve">On the left tab click </w:t>
-      </w:r>
-      <w:r>
-        <w:rPr>
-          <w:b/>
-          <w:i/>
-        </w:rPr>
-        <w:t>Resource Groups</w:t>
-      </w:r>
-    </w:p>
-    <w:p>
-      <w:pPr>
-        <w:pStyle w:val="ListParagraph"/>
-        <w:numPr>
-          <w:ilvl w:val="0"/>
-          <w:numId w:val="4"/>
-        </w:numPr>
-      </w:pPr>
-      <w:r>
-        <w:t>In the resource groups page that appears, click</w:t>
-      </w:r>
-      <w:r>
-        <w:rPr>
-          <w:b/>
-          <w:i/>
-        </w:rPr>
-        <w:t xml:space="preserve"> Add</w:t>
-      </w:r>
-    </w:p>
-    <w:p>
-      <w:pPr>
-        <w:pStyle w:val="ListParagraph"/>
-        <w:numPr>
-          <w:ilvl w:val="0"/>
-          <w:numId w:val="4"/>
-        </w:numPr>
-      </w:pPr>
-      <w:r>
-        <w:t xml:space="preserve">Provide a name </w:t>
-      </w:r>
-      <w:r>
-        <w:rPr>
-          <w:b/>
-          <w:i/>
-        </w:rPr>
-        <w:t>energy</w:t>
-      </w:r>
-      <w:r>
-        <w:rPr>
-          <w:b/>
-          <w:i/>
-        </w:rPr>
-        <w:t>template_resourcegroup</w:t>
-      </w:r>
-    </w:p>
-    <w:p>
-      <w:pPr>
-        <w:pStyle w:val="ListParagraph"/>
-        <w:numPr>
-          <w:ilvl w:val="0"/>
-          <w:numId w:val="4"/>
-        </w:numPr>
-      </w:pPr>
-      <w:r>
-        <w:t>Select a location</w:t>
-      </w:r>
-      <w:r>
-        <w:t xml:space="preserve">. </w:t>
-      </w:r>
-    </w:p>
-    <w:p>
-      <w:pPr>
-        <w:pStyle w:val="ListParagraph"/>
-        <w:numPr>
-          <w:ilvl w:val="0"/>
-          <w:numId w:val="4"/>
-        </w:numPr>
-      </w:pPr>
-      <w:r>
-        <w:t xml:space="preserve">Click </w:t>
-      </w:r>
-      <w:r>
-        <w:rPr>
-          <w:b/>
-          <w:i/>
-        </w:rPr>
-        <w:t>Create</w:t>
-      </w:r>
-    </w:p>
-    <w:p>
-      <w:pPr>
-        <w:pStyle w:val="Heading2"/>
-        <w:numPr>
-          <w:ilvl w:val="0"/>
-          <w:numId w:val="2"/>
-        </w:numPr>
+      <w:r>
         <w:rPr>
           <w:rFonts w:asciiTheme="minorHAnsi" w:hAnsiTheme="minorHAnsi"/>
         </w:rPr>
-      </w:pPr>
-      <w:bookmarkStart w:id="10" w:name="_Azure_Storage_Account_1"/>
-      <w:bookmarkStart w:id="11" w:name="_Toc446071778"/>
-      <w:bookmarkStart w:id="12" w:name="_Toc454292369"/>
+        <w:t>Azure Storage Account</w:t>
+      </w:r>
       <w:bookmarkEnd w:id="10"/>
-      <w:r>
-        <w:rPr>
-          <w:rFonts w:asciiTheme="minorHAnsi" w:hAnsiTheme="minorHAnsi"/>
-        </w:rPr>
-        <w:t>Azure Storage Account</w:t>
-      </w:r>
       <w:bookmarkEnd w:id="11"/>
+    </w:p>
+    <w:p>
+      <w:pPr>
+        <w:pStyle w:val="Heading3"/>
+      </w:pPr>
+      <w:bookmarkStart w:id="12" w:name="_Toc454292370"/>
+      <w:r>
+        <w:t>Create the storage account</w:t>
+      </w:r>
       <w:bookmarkEnd w:id="12"/>
-    </w:p>
-    <w:p>
-      <w:pPr>
-        <w:pStyle w:val="Heading3"/>
-      </w:pPr>
-      <w:bookmarkStart w:id="13" w:name="_Toc454292370"/>
-      <w:r>
-        <w:t>Create the storage account</w:t>
-      </w:r>
-      <w:bookmarkEnd w:id="13"/>
     </w:p>
     <w:p>
       <w:r>
@@ -3681,24 +3679,24 @@
           <w:rFonts w:asciiTheme="minorHAnsi" w:hAnsiTheme="minorHAnsi"/>
         </w:rPr>
       </w:pPr>
-      <w:bookmarkStart w:id="14" w:name="_Create_Azure_SQL"/>
-      <w:bookmarkStart w:id="15" w:name="_Toc446071779"/>
-      <w:bookmarkStart w:id="16" w:name="_Toc454292371"/>
+      <w:bookmarkStart w:id="13" w:name="_Create_Azure_SQL"/>
+      <w:bookmarkStart w:id="14" w:name="_Toc446071779"/>
+      <w:bookmarkStart w:id="15" w:name="_Toc454292371"/>
+      <w:bookmarkEnd w:id="13"/>
+      <w:r>
+        <w:rPr>
+          <w:rFonts w:asciiTheme="minorHAnsi" w:hAnsiTheme="minorHAnsi"/>
+        </w:rPr>
+        <w:t xml:space="preserve">Prepare the storage </w:t>
+      </w:r>
       <w:bookmarkEnd w:id="14"/>
       <w:r>
         <w:rPr>
           <w:rFonts w:asciiTheme="minorHAnsi" w:hAnsiTheme="minorHAnsi"/>
         </w:rPr>
-        <w:t xml:space="preserve">Prepare the storage </w:t>
+        <w:t>containers</w:t>
       </w:r>
       <w:bookmarkEnd w:id="15"/>
-      <w:r>
-        <w:rPr>
-          <w:rFonts w:asciiTheme="minorHAnsi" w:hAnsiTheme="minorHAnsi"/>
-        </w:rPr>
-        <w:t>containers</w:t>
-      </w:r>
-      <w:bookmarkEnd w:id="16"/>
     </w:p>
     <w:p>
       <w:pPr>
@@ -4018,16 +4016,16 @@
         </w:rPr>
         <w:t xml:space="preserve"> </w:t>
       </w:r>
-      <w:bookmarkStart w:id="17" w:name="_Toc446071780"/>
-      <w:bookmarkStart w:id="18" w:name="_Toc454292372"/>
+      <w:bookmarkStart w:id="16" w:name="_Toc446071780"/>
+      <w:bookmarkStart w:id="17" w:name="_Toc454292372"/>
       <w:r>
         <w:rPr>
           <w:rFonts w:asciiTheme="minorHAnsi" w:hAnsiTheme="minorHAnsi"/>
         </w:rPr>
         <w:t>Azure Event Hub</w:t>
       </w:r>
+      <w:bookmarkEnd w:id="16"/>
       <w:bookmarkEnd w:id="17"/>
-      <w:bookmarkEnd w:id="18"/>
     </w:p>
     <w:p>
       <w:r>
@@ -4823,13 +4821,13 @@
       <w:pPr>
         <w:pStyle w:val="Heading3"/>
       </w:pPr>
-      <w:bookmarkStart w:id="19" w:name="_Check_Event_Hub"/>
-      <w:bookmarkStart w:id="20" w:name="_Toc454292373"/>
+      <w:bookmarkStart w:id="18" w:name="_Check_Event_Hub"/>
+      <w:bookmarkStart w:id="19" w:name="_Toc454292373"/>
+      <w:bookmarkEnd w:id="18"/>
+      <w:r>
+        <w:t>Check Event Hub</w:t>
+      </w:r>
       <w:bookmarkEnd w:id="19"/>
-      <w:r>
-        <w:t>Check Event Hub</w:t>
-      </w:r>
-      <w:bookmarkEnd w:id="20"/>
     </w:p>
     <w:p>
       <w:r>
@@ -4977,25 +4975,25 @@
           <w:numId w:val="2"/>
         </w:numPr>
       </w:pPr>
-      <w:bookmarkStart w:id="21" w:name="_Azure_Stream_Analytics"/>
-      <w:bookmarkStart w:id="22" w:name="_Toc446071781"/>
-      <w:bookmarkStart w:id="23" w:name="_Toc454292374"/>
+      <w:bookmarkStart w:id="20" w:name="_Azure_Stream_Analytics"/>
+      <w:bookmarkStart w:id="21" w:name="_Toc446071781"/>
+      <w:bookmarkStart w:id="22" w:name="_Toc454292374"/>
+      <w:bookmarkEnd w:id="20"/>
+      <w:r>
+        <w:t>Azure Stream Analytics Jobs</w:t>
+      </w:r>
       <w:bookmarkEnd w:id="21"/>
-      <w:r>
-        <w:t>Azure Stream Analytics Jobs</w:t>
-      </w:r>
       <w:bookmarkEnd w:id="22"/>
+    </w:p>
+    <w:p>
+      <w:pPr>
+        <w:pStyle w:val="Heading3"/>
+      </w:pPr>
+      <w:bookmarkStart w:id="23" w:name="_Toc454292375"/>
+      <w:r>
+        <w:t>Create Stream Analytics Jobs</w:t>
+      </w:r>
       <w:bookmarkEnd w:id="23"/>
-    </w:p>
-    <w:p>
-      <w:pPr>
-        <w:pStyle w:val="Heading3"/>
-      </w:pPr>
-      <w:bookmarkStart w:id="24" w:name="_Toc454292375"/>
-      <w:r>
-        <w:t>Create Stream Analytics Jobs</w:t>
-      </w:r>
-      <w:bookmarkEnd w:id="24"/>
     </w:p>
     <w:p>
       <w:hyperlink r:id="rId18" w:history="1">
@@ -5353,11 +5351,11 @@
       <w:pPr>
         <w:pStyle w:val="Heading3"/>
       </w:pPr>
-      <w:bookmarkStart w:id="25" w:name="_Toc454292376"/>
+      <w:bookmarkStart w:id="24" w:name="_Toc454292376"/>
       <w:r>
         <w:t>Configure Stream Analytics Jobs</w:t>
       </w:r>
-      <w:bookmarkEnd w:id="25"/>
+      <w:bookmarkEnd w:id="24"/>
     </w:p>
     <w:p>
       <w:r>
@@ -5413,11 +5411,11 @@
       <w:pPr>
         <w:pStyle w:val="Heading3"/>
       </w:pPr>
-      <w:bookmarkStart w:id="26" w:name="_Toc454292377"/>
+      <w:bookmarkStart w:id="25" w:name="_Toc454292377"/>
       <w:r>
         <w:t>Configure Stream Analytics Jobs - Inputs</w:t>
       </w:r>
-      <w:bookmarkEnd w:id="26"/>
+      <w:bookmarkEnd w:id="25"/>
     </w:p>
     <w:p>
       <w:r>
@@ -6062,11 +6060,11 @@
       <w:pPr>
         <w:pStyle w:val="Heading3"/>
       </w:pPr>
-      <w:bookmarkStart w:id="27" w:name="_Toc454292378"/>
+      <w:bookmarkStart w:id="26" w:name="_Toc454292378"/>
       <w:r>
         <w:t>Configure Stream Analytics Jobs - Query</w:t>
       </w:r>
-      <w:bookmarkEnd w:id="27"/>
+      <w:bookmarkEnd w:id="26"/>
     </w:p>
     <w:p>
       <w:r>
@@ -6237,601 +6235,601 @@
       <w:pPr>
         <w:pStyle w:val="Heading3"/>
       </w:pPr>
-      <w:bookmarkStart w:id="28" w:name="_Toc454292379"/>
+      <w:bookmarkStart w:id="27" w:name="_Toc454292379"/>
       <w:r>
         <w:t>Configure Stream Analytics Jobs - Outputs</w:t>
       </w:r>
+      <w:bookmarkEnd w:id="27"/>
+    </w:p>
+    <w:p>
+      <w:r>
+        <w:t>Finally</w:t>
+      </w:r>
+      <w:r>
+        <w:t>,</w:t>
+      </w:r>
+      <w:r>
+        <w:t xml:space="preserve"> we will create the output</w:t>
+      </w:r>
+      <w:r>
+        <w:t>s</w:t>
+      </w:r>
+      <w:r>
+        <w:t xml:space="preserve"> for the </w:t>
+      </w:r>
+      <w:r>
+        <w:t>Stream Analytics jobs</w:t>
+      </w:r>
+      <w:r>
+        <w:t xml:space="preserve">. </w:t>
+      </w:r>
+      <w:r>
+        <w:t xml:space="preserve">Navigate to </w:t>
+      </w:r>
+      <w:r>
+        <w:rPr>
+          <w:b/>
+          <w:i/>
+        </w:rPr>
+        <w:t>manage</w:t>
+      </w:r>
+      <w:r>
+        <w:rPr>
+          <w:b/>
+          <w:i/>
+        </w:rPr>
+        <w:t>.</w:t>
+      </w:r>
+      <w:r>
+        <w:rPr>
+          <w:b/>
+          <w:i/>
+        </w:rPr>
+        <w:t>windowsazure</w:t>
+      </w:r>
+      <w:r>
+        <w:rPr>
+          <w:b/>
+          <w:i/>
+        </w:rPr>
+        <w:t>.com</w:t>
+      </w:r>
+      <w:r>
+        <w:t xml:space="preserve"> and log</w:t>
+      </w:r>
+      <w:r>
+        <w:t xml:space="preserve"> in to your account.</w:t>
+      </w:r>
+    </w:p>
+    <w:p>
+      <w:pPr>
+        <w:pStyle w:val="ListParagraph"/>
+        <w:numPr>
+          <w:ilvl w:val="0"/>
+          <w:numId w:val="3"/>
+        </w:numPr>
+      </w:pPr>
+      <w:r>
+        <w:t xml:space="preserve">On the left tab click </w:t>
+      </w:r>
+      <w:r>
+        <w:rPr>
+          <w:b/>
+          <w:i/>
+        </w:rPr>
+        <w:t>STREAM ANALYTICS</w:t>
+      </w:r>
+    </w:p>
+    <w:p>
+      <w:pPr>
+        <w:pStyle w:val="ListParagraph"/>
+        <w:numPr>
+          <w:ilvl w:val="0"/>
+          <w:numId w:val="3"/>
+        </w:numPr>
+      </w:pPr>
+      <w:r>
+        <w:t>Click on the one of the jobs that was created in the earlier steps.</w:t>
+      </w:r>
+    </w:p>
+    <w:p>
+      <w:pPr>
+        <w:pStyle w:val="ListParagraph"/>
+        <w:numPr>
+          <w:ilvl w:val="0"/>
+          <w:numId w:val="3"/>
+        </w:numPr>
+      </w:pPr>
+      <w:r>
+        <w:t xml:space="preserve">At the top of the right page, click </w:t>
+      </w:r>
+      <w:r>
+        <w:rPr>
+          <w:b/>
+          <w:i/>
+        </w:rPr>
+        <w:t>OUTPUTS</w:t>
+      </w:r>
+    </w:p>
+    <w:p>
+      <w:pPr>
+        <w:pStyle w:val="ListParagraph"/>
+        <w:numPr>
+          <w:ilvl w:val="0"/>
+          <w:numId w:val="3"/>
+        </w:numPr>
+      </w:pPr>
+      <w:r>
+        <w:rPr>
+          <w:kern w:val="36"/>
+        </w:rPr>
+        <w:t xml:space="preserve">Click </w:t>
+      </w:r>
+      <w:r>
+        <w:rPr>
+          <w:b/>
+          <w:i/>
+          <w:kern w:val="36"/>
+        </w:rPr>
+        <w:t>ADD AN OUTPUT</w:t>
+      </w:r>
+      <w:bookmarkStart w:id="28" w:name="_maintenancesa02asablob_Output"/>
       <w:bookmarkEnd w:id="28"/>
     </w:p>
     <w:p>
-      <w:r>
-        <w:t>Finally</w:t>
-      </w:r>
-      <w:r>
-        <w:t>,</w:t>
-      </w:r>
-      <w:r>
-        <w:t xml:space="preserve"> we will create the output</w:t>
-      </w:r>
-      <w:r>
-        <w:t>s</w:t>
-      </w:r>
-      <w:r>
-        <w:t xml:space="preserve"> for the </w:t>
-      </w:r>
-      <w:r>
-        <w:t>Stream Analytics jobs</w:t>
-      </w:r>
-      <w:r>
-        <w:t xml:space="preserve">. </w:t>
-      </w:r>
-      <w:r>
-        <w:t xml:space="preserve">Navigate to </w:t>
-      </w:r>
-      <w:r>
-        <w:rPr>
-          <w:b/>
-          <w:i/>
-        </w:rPr>
-        <w:t>manage</w:t>
-      </w:r>
-      <w:r>
-        <w:rPr>
-          <w:b/>
-          <w:i/>
-        </w:rPr>
-        <w:t>.</w:t>
-      </w:r>
-      <w:r>
-        <w:rPr>
-          <w:b/>
-          <w:i/>
-        </w:rPr>
-        <w:t>windowsazure</w:t>
-      </w:r>
-      <w:r>
-        <w:rPr>
-          <w:b/>
-          <w:i/>
-        </w:rPr>
-        <w:t>.com</w:t>
-      </w:r>
-      <w:r>
-        <w:t xml:space="preserve"> and log</w:t>
-      </w:r>
-      <w:r>
-        <w:t xml:space="preserve"> in to your account.</w:t>
-      </w:r>
-    </w:p>
-    <w:p>
-      <w:pPr>
-        <w:pStyle w:val="ListParagraph"/>
-        <w:numPr>
-          <w:ilvl w:val="0"/>
-          <w:numId w:val="3"/>
-        </w:numPr>
-      </w:pPr>
-      <w:r>
-        <w:t xml:space="preserve">On the left tab click </w:t>
-      </w:r>
-      <w:r>
-        <w:rPr>
-          <w:b/>
-          <w:i/>
-        </w:rPr>
-        <w:t>STREAM ANALYTICS</w:t>
-      </w:r>
-    </w:p>
-    <w:p>
-      <w:pPr>
-        <w:pStyle w:val="ListParagraph"/>
-        <w:numPr>
-          <w:ilvl w:val="0"/>
-          <w:numId w:val="3"/>
-        </w:numPr>
-      </w:pPr>
-      <w:r>
-        <w:t>Click on the one of the jobs that was created in the earlier steps.</w:t>
-      </w:r>
-    </w:p>
-    <w:p>
-      <w:pPr>
-        <w:pStyle w:val="ListParagraph"/>
-        <w:numPr>
-          <w:ilvl w:val="0"/>
-          <w:numId w:val="3"/>
-        </w:numPr>
-      </w:pPr>
-      <w:r>
-        <w:t xml:space="preserve">At the top of the right page, click </w:t>
-      </w:r>
-      <w:r>
-        <w:rPr>
-          <w:b/>
-          <w:i/>
-        </w:rPr>
-        <w:t>OUTPUTS</w:t>
-      </w:r>
-    </w:p>
-    <w:p>
-      <w:pPr>
-        <w:pStyle w:val="ListParagraph"/>
-        <w:numPr>
-          <w:ilvl w:val="0"/>
-          <w:numId w:val="3"/>
-        </w:numPr>
-      </w:pPr>
-      <w:r>
-        <w:rPr>
-          <w:kern w:val="36"/>
-        </w:rPr>
-        <w:t xml:space="preserve">Click </w:t>
-      </w:r>
-      <w:r>
-        <w:rPr>
-          <w:b/>
-          <w:i/>
-          <w:kern w:val="36"/>
-        </w:rPr>
-        <w:t>ADD AN OUTPUT</w:t>
-      </w:r>
-      <w:bookmarkStart w:id="29" w:name="_maintenancesa02asablob_Output"/>
+      <w:pPr>
+        <w:pStyle w:val="ListParagraph"/>
+      </w:pPr>
+      <w:r>
+        <w:t xml:space="preserve">For </w:t>
+      </w:r>
+      <w:r>
+        <w:rPr>
+          <w:b/>
+        </w:rPr>
+        <w:t>energytemplateasablob</w:t>
+      </w:r>
+    </w:p>
+    <w:p>
+      <w:pPr>
+        <w:pStyle w:val="ListParagraph"/>
+        <w:ind w:left="1440"/>
+      </w:pPr>
+      <w:r>
+        <w:t xml:space="preserve">Page 1: Choose </w:t>
+      </w:r>
+      <w:r>
+        <w:rPr>
+          <w:i/>
+        </w:rPr>
+        <w:t>Blob Storage</w:t>
+      </w:r>
+    </w:p>
+    <w:p>
+      <w:pPr>
+        <w:pStyle w:val="ListParagraph"/>
+        <w:ind w:left="1440"/>
+      </w:pPr>
+      <w:r>
+        <w:t>Page 2:</w:t>
+      </w:r>
+    </w:p>
+    <w:p>
+      <w:pPr>
+        <w:pStyle w:val="ListParagraph"/>
+        <w:numPr>
+          <w:ilvl w:val="1"/>
+          <w:numId w:val="3"/>
+        </w:numPr>
+        <w:ind w:left="2160"/>
+      </w:pPr>
+      <w:r>
+        <w:t>OUTPUT ALIAS: RawDataBlobSink</w:t>
+      </w:r>
+    </w:p>
+    <w:p>
+      <w:pPr>
+        <w:pStyle w:val="ListParagraph"/>
+        <w:numPr>
+          <w:ilvl w:val="1"/>
+          <w:numId w:val="3"/>
+        </w:numPr>
+        <w:ind w:left="2160"/>
+      </w:pPr>
+      <w:r>
+        <w:t>Choose the storage account created earlier</w:t>
+      </w:r>
+    </w:p>
+    <w:p>
+      <w:pPr>
+        <w:pStyle w:val="ListParagraph"/>
+        <w:numPr>
+          <w:ilvl w:val="1"/>
+          <w:numId w:val="3"/>
+        </w:numPr>
+        <w:ind w:left="2160"/>
+      </w:pPr>
+      <w:r>
+        <w:t xml:space="preserve">Choose the storage container </w:t>
+      </w:r>
+      <w:r>
+        <w:rPr>
+          <w:b/>
+          <w:i/>
+        </w:rPr>
+        <w:t>energy</w:t>
+      </w:r>
+      <w:r>
+        <w:rPr>
+          <w:b/>
+          <w:i/>
+        </w:rPr>
+        <w:t>sadata</w:t>
+      </w:r>
+      <w:r>
+        <w:t xml:space="preserve"> that was created earlier.</w:t>
+      </w:r>
+    </w:p>
+    <w:p>
+      <w:pPr>
+        <w:pStyle w:val="ListParagraph"/>
+        <w:numPr>
+          <w:ilvl w:val="1"/>
+          <w:numId w:val="3"/>
+        </w:numPr>
+        <w:ind w:left="2160"/>
+      </w:pPr>
+      <w:r>
+        <w:t>PATH PREFIX PATTERN</w:t>
+      </w:r>
+      <w:r>
+        <w:t xml:space="preserve"> demandongoing/date={date}/hour={time}</w:t>
+      </w:r>
+    </w:p>
+    <w:p>
+      <w:pPr>
+        <w:pStyle w:val="ListParagraph"/>
+        <w:numPr>
+          <w:ilvl w:val="1"/>
+          <w:numId w:val="3"/>
+        </w:numPr>
+        <w:ind w:left="2160"/>
+      </w:pPr>
+      <w:r>
+        <w:t xml:space="preserve">Setting the prefix pattern enables the </w:t>
+      </w:r>
+      <w:r>
+        <w:rPr>
+          <w:b/>
+          <w:i/>
+        </w:rPr>
+        <w:t>DATE FORMAT</w:t>
+      </w:r>
+      <w:r>
+        <w:t xml:space="preserve"> combo box. Change the format from YYYY/MM/DD to YYYY-MM-DD. This defines the format of the path strings in the storage account and is required for t</w:t>
+      </w:r>
+      <w:r>
+        <w:t>he Hive</w:t>
+      </w:r>
+      <w:r>
+        <w:t xml:space="preserve"> scripts that will be executed as part of the larger data flow.</w:t>
+      </w:r>
+    </w:p>
+    <w:p>
+      <w:pPr>
+        <w:pStyle w:val="ListParagraph"/>
+        <w:ind w:left="1440"/>
+      </w:pPr>
+      <w:r>
+        <w:t>Page 3: EVENT SERIALIZATION FORMAT is CSV</w:t>
+      </w:r>
+    </w:p>
+    <w:p>
+      <w:pPr>
+        <w:pStyle w:val="ListParagraph"/>
+        <w:rPr>
+          <w:b/>
+        </w:rPr>
+      </w:pPr>
+      <w:r>
+        <w:t xml:space="preserve">    </w:t>
+      </w:r>
+      <w:r>
+        <w:t xml:space="preserve">For </w:t>
+      </w:r>
+      <w:r>
+        <w:rPr>
+          <w:b/>
+        </w:rPr>
+        <w:t>energytemplateasapbi</w:t>
+      </w:r>
+    </w:p>
+    <w:p>
+      <w:pPr>
+        <w:pStyle w:val="ListParagraph"/>
+        <w:ind w:left="1440"/>
+      </w:pPr>
+      <w:r>
+        <w:t>Page</w:t>
+      </w:r>
+      <w:r>
+        <w:t xml:space="preserve"> </w:t>
+      </w:r>
+      <w:r>
+        <w:t xml:space="preserve">1: </w:t>
+      </w:r>
+      <w:r>
+        <w:t xml:space="preserve">Choose </w:t>
+      </w:r>
+      <w:r>
+        <w:t>Powe</w:t>
+      </w:r>
+      <w:r>
+        <w:t>r BI</w:t>
+      </w:r>
+    </w:p>
+    <w:p>
+      <w:pPr>
+        <w:pStyle w:val="ListParagraph"/>
+        <w:ind w:left="1440"/>
+      </w:pPr>
+      <w:r>
+        <w:t>Page 2: If you already have a Power</w:t>
+      </w:r>
+      <w:r>
+        <w:t xml:space="preserve"> </w:t>
+      </w:r>
+      <w:r>
+        <w:t xml:space="preserve">BI account, click </w:t>
+      </w:r>
+      <w:r>
+        <w:rPr>
+          <w:i/>
+        </w:rPr>
+        <w:t>Authorize Now</w:t>
+      </w:r>
+      <w:r>
+        <w:t xml:space="preserve"> and sign in. Otherwise, click </w:t>
+      </w:r>
+      <w:r>
+        <w:rPr>
+          <w:i/>
+        </w:rPr>
+        <w:t>Sign up</w:t>
+      </w:r>
+      <w:r>
+        <w:t xml:space="preserve"> now. </w:t>
+      </w:r>
+    </w:p>
+    <w:p>
+      <w:pPr>
+        <w:pStyle w:val="ListParagraph"/>
+        <w:ind w:left="1440"/>
+      </w:pPr>
+      <w:r>
+        <w:t xml:space="preserve">Page 3: </w:t>
+      </w:r>
+    </w:p>
+    <w:p>
+      <w:pPr>
+        <w:pStyle w:val="ListParagraph"/>
+        <w:ind w:left="1440"/>
+      </w:pPr>
+      <w:r>
+        <w:t>Output Alias: PBIoutput</w:t>
+      </w:r>
+    </w:p>
+    <w:p>
+      <w:pPr>
+        <w:pStyle w:val="ListParagraph"/>
+        <w:ind w:left="1440"/>
+      </w:pPr>
+      <w:r>
+        <w:t>Dataset Name: EnergyStreamData</w:t>
+      </w:r>
+    </w:p>
+    <w:p>
+      <w:pPr>
+        <w:pStyle w:val="ListParagraph"/>
+        <w:ind w:left="1440"/>
+      </w:pPr>
+      <w:r>
+        <w:t>Table Name: EnergyStreamData</w:t>
+      </w:r>
+    </w:p>
+    <w:p>
+      <w:pPr>
+        <w:pStyle w:val="ListParagraph"/>
+        <w:ind w:left="1440"/>
+      </w:pPr>
+      <w:r>
+        <w:t>Workspace: Select the PowerBI workspace you w</w:t>
+      </w:r>
+      <w:r>
+        <w:t>ant to save the data to. Leave it as</w:t>
+      </w:r>
+      <w:r>
+        <w:t xml:space="preserve"> “My Workspace” if you didn’t create other workspaces. </w:t>
+      </w:r>
+    </w:p>
+    <w:p>
+      <w:pPr>
+        <w:pStyle w:val="ListParagraph"/>
+        <w:numPr>
+          <w:ilvl w:val="0"/>
+          <w:numId w:val="3"/>
+        </w:numPr>
+      </w:pPr>
+      <w:r>
+        <w:t>Click the check button at the bottom of the wizard to add the output to the job.</w:t>
+      </w:r>
+    </w:p>
+    <w:p>
+      <w:pPr>
+        <w:pStyle w:val="Heading3"/>
+      </w:pPr>
+      <w:bookmarkStart w:id="29" w:name="_Check_Stream_Jobs"/>
+      <w:bookmarkStart w:id="30" w:name="_Toc454292380"/>
       <w:bookmarkEnd w:id="29"/>
-    </w:p>
-    <w:p>
-      <w:pPr>
-        <w:pStyle w:val="ListParagraph"/>
-      </w:pPr>
-      <w:r>
-        <w:t xml:space="preserve">For </w:t>
-      </w:r>
-      <w:r>
-        <w:rPr>
-          <w:b/>
-        </w:rPr>
-        <w:t>energytemplateasablob</w:t>
-      </w:r>
-    </w:p>
-    <w:p>
-      <w:pPr>
-        <w:pStyle w:val="ListParagraph"/>
-        <w:ind w:left="1440"/>
-      </w:pPr>
-      <w:r>
-        <w:t xml:space="preserve">Page 1: Choose </w:t>
-      </w:r>
-      <w:r>
-        <w:rPr>
-          <w:i/>
-        </w:rPr>
-        <w:t>Blob Storage</w:t>
-      </w:r>
-    </w:p>
-    <w:p>
-      <w:pPr>
-        <w:pStyle w:val="ListParagraph"/>
-        <w:ind w:left="1440"/>
-      </w:pPr>
-      <w:r>
-        <w:t>Page 2:</w:t>
-      </w:r>
-    </w:p>
-    <w:p>
-      <w:pPr>
-        <w:pStyle w:val="ListParagraph"/>
-        <w:numPr>
-          <w:ilvl w:val="1"/>
-          <w:numId w:val="3"/>
-        </w:numPr>
-        <w:ind w:left="2160"/>
-      </w:pPr>
-      <w:r>
-        <w:t>OUTPUT ALIAS: RawDataBlobSink</w:t>
-      </w:r>
-    </w:p>
-    <w:p>
-      <w:pPr>
-        <w:pStyle w:val="ListParagraph"/>
-        <w:numPr>
-          <w:ilvl w:val="1"/>
-          <w:numId w:val="3"/>
-        </w:numPr>
-        <w:ind w:left="2160"/>
-      </w:pPr>
-      <w:r>
-        <w:t>Choose the storage account created earlier</w:t>
-      </w:r>
-    </w:p>
-    <w:p>
-      <w:pPr>
-        <w:pStyle w:val="ListParagraph"/>
-        <w:numPr>
-          <w:ilvl w:val="1"/>
-          <w:numId w:val="3"/>
-        </w:numPr>
-        <w:ind w:left="2160"/>
-      </w:pPr>
-      <w:r>
-        <w:t xml:space="preserve">Choose the storage container </w:t>
-      </w:r>
-      <w:r>
-        <w:rPr>
-          <w:b/>
-          <w:i/>
-        </w:rPr>
-        <w:t>energy</w:t>
-      </w:r>
-      <w:r>
-        <w:rPr>
-          <w:b/>
-          <w:i/>
-        </w:rPr>
-        <w:t>sadata</w:t>
-      </w:r>
-      <w:r>
-        <w:t xml:space="preserve"> that was created earlier.</w:t>
-      </w:r>
-    </w:p>
-    <w:p>
-      <w:pPr>
-        <w:pStyle w:val="ListParagraph"/>
-        <w:numPr>
-          <w:ilvl w:val="1"/>
-          <w:numId w:val="3"/>
-        </w:numPr>
-        <w:ind w:left="2160"/>
-      </w:pPr>
-      <w:r>
-        <w:t>PATH PREFIX PATTERN</w:t>
-      </w:r>
-      <w:r>
-        <w:t xml:space="preserve"> demandongoing/date={date}/hour={time}</w:t>
-      </w:r>
-    </w:p>
-    <w:p>
-      <w:pPr>
-        <w:pStyle w:val="ListParagraph"/>
-        <w:numPr>
-          <w:ilvl w:val="1"/>
-          <w:numId w:val="3"/>
-        </w:numPr>
-        <w:ind w:left="2160"/>
-      </w:pPr>
-      <w:r>
-        <w:t xml:space="preserve">Setting the prefix pattern enables the </w:t>
-      </w:r>
-      <w:r>
-        <w:rPr>
-          <w:b/>
-          <w:i/>
-        </w:rPr>
-        <w:t>DATE FORMAT</w:t>
-      </w:r>
-      <w:r>
-        <w:t xml:space="preserve"> combo box. Change the format from YYYY/MM/DD to YYYY-MM-DD. This defines the format of the path strings in the storage account and is required for t</w:t>
-      </w:r>
-      <w:r>
-        <w:t>he Hive</w:t>
-      </w:r>
-      <w:r>
-        <w:t xml:space="preserve"> scripts that will be executed as part of the larger data flow.</w:t>
-      </w:r>
-    </w:p>
-    <w:p>
-      <w:pPr>
-        <w:pStyle w:val="ListParagraph"/>
-        <w:ind w:left="1440"/>
-      </w:pPr>
-      <w:r>
-        <w:t>Page 3: EVENT SERIALIZATION FORMAT is CSV</w:t>
-      </w:r>
-    </w:p>
-    <w:p>
-      <w:pPr>
-        <w:pStyle w:val="ListParagraph"/>
-        <w:rPr>
-          <w:b/>
-        </w:rPr>
-      </w:pPr>
-      <w:r>
-        <w:t xml:space="preserve">    </w:t>
-      </w:r>
-      <w:r>
-        <w:t xml:space="preserve">For </w:t>
-      </w:r>
-      <w:r>
-        <w:rPr>
-          <w:b/>
-        </w:rPr>
-        <w:t>energytemplateasapbi</w:t>
-      </w:r>
-    </w:p>
-    <w:p>
-      <w:pPr>
-        <w:pStyle w:val="ListParagraph"/>
-        <w:ind w:left="1440"/>
-      </w:pPr>
-      <w:r>
-        <w:t>Page</w:t>
-      </w:r>
-      <w:r>
-        <w:t xml:space="preserve"> </w:t>
-      </w:r>
-      <w:r>
-        <w:t xml:space="preserve">1: </w:t>
-      </w:r>
-      <w:r>
-        <w:t xml:space="preserve">Choose </w:t>
-      </w:r>
-      <w:r>
-        <w:t>Powe</w:t>
-      </w:r>
-      <w:r>
-        <w:t>r BI</w:t>
-      </w:r>
-    </w:p>
-    <w:p>
-      <w:pPr>
-        <w:pStyle w:val="ListParagraph"/>
-        <w:ind w:left="1440"/>
-      </w:pPr>
-      <w:r>
-        <w:t>Page 2: If you already have a Power</w:t>
-      </w:r>
-      <w:r>
-        <w:t xml:space="preserve"> </w:t>
-      </w:r>
-      <w:r>
-        <w:t xml:space="preserve">BI account, click </w:t>
-      </w:r>
-      <w:r>
-        <w:rPr>
-          <w:i/>
-        </w:rPr>
-        <w:t>Authorize Now</w:t>
-      </w:r>
-      <w:r>
-        <w:t xml:space="preserve"> and sign in. Otherwise, click </w:t>
-      </w:r>
-      <w:r>
-        <w:rPr>
-          <w:i/>
-        </w:rPr>
-        <w:t>Sign up</w:t>
-      </w:r>
-      <w:r>
-        <w:t xml:space="preserve"> now. </w:t>
-      </w:r>
-    </w:p>
-    <w:p>
-      <w:pPr>
-        <w:pStyle w:val="ListParagraph"/>
-        <w:ind w:left="1440"/>
-      </w:pPr>
-      <w:r>
-        <w:t xml:space="preserve">Page 3: </w:t>
-      </w:r>
-    </w:p>
-    <w:p>
-      <w:pPr>
-        <w:pStyle w:val="ListParagraph"/>
-        <w:ind w:left="1440"/>
-      </w:pPr>
-      <w:r>
-        <w:t>Output Alias: PBIoutput</w:t>
-      </w:r>
-    </w:p>
-    <w:p>
-      <w:pPr>
-        <w:pStyle w:val="ListParagraph"/>
-        <w:ind w:left="1440"/>
-      </w:pPr>
-      <w:r>
-        <w:t>Dataset Name: EnergyStreamData</w:t>
-      </w:r>
-    </w:p>
-    <w:p>
-      <w:pPr>
-        <w:pStyle w:val="ListParagraph"/>
-        <w:ind w:left="1440"/>
-      </w:pPr>
-      <w:r>
-        <w:t>Table Name: EnergyStreamData</w:t>
-      </w:r>
-    </w:p>
-    <w:p>
-      <w:pPr>
-        <w:pStyle w:val="ListParagraph"/>
-        <w:ind w:left="1440"/>
-      </w:pPr>
-      <w:r>
-        <w:t>Workspace: Select the PowerBI workspace you w</w:t>
-      </w:r>
-      <w:r>
-        <w:t>ant to save the data to. Leave it as</w:t>
-      </w:r>
-      <w:r>
-        <w:t xml:space="preserve"> “My Workspace” if you didn’t create other workspaces. </w:t>
-      </w:r>
-    </w:p>
-    <w:p>
-      <w:pPr>
-        <w:pStyle w:val="ListParagraph"/>
-        <w:numPr>
-          <w:ilvl w:val="0"/>
-          <w:numId w:val="3"/>
-        </w:numPr>
-      </w:pPr>
-      <w:r>
-        <w:t>Click the check button at the bottom of the wizard to add the output to the job.</w:t>
-      </w:r>
-    </w:p>
-    <w:p>
-      <w:pPr>
-        <w:pStyle w:val="Heading3"/>
-      </w:pPr>
-      <w:bookmarkStart w:id="30" w:name="_Check_Stream_Jobs"/>
-      <w:bookmarkStart w:id="31" w:name="_Toc454292380"/>
-      <w:bookmarkEnd w:id="30"/>
       <w:r>
         <w:lastRenderedPageBreak/>
         <w:t>Check Stream Jobs</w:t>
       </w:r>
+      <w:bookmarkEnd w:id="30"/>
+    </w:p>
+    <w:p>
+      <w:r>
+        <w:t xml:space="preserve">While running the demo you can validate the stream jobs are operating as expected by following the steps below. Please </w:t>
+      </w:r>
+      <w:r>
+        <w:t xml:space="preserve">note that the </w:t>
+      </w:r>
+      <w:r>
+        <w:t>Stream Analytics</w:t>
+      </w:r>
+      <w:r>
+        <w:t xml:space="preserve"> dashboard</w:t>
+      </w:r>
+      <w:r>
+        <w:t xml:space="preserve"> will only show activity when </w:t>
+      </w:r>
+      <w:r>
+        <w:t>we start the data generation tool later in this deployment guide</w:t>
+      </w:r>
+      <w:r>
+        <w:t>:</w:t>
+      </w:r>
+    </w:p>
+    <w:p>
+      <w:pPr>
+        <w:pStyle w:val="ListParagraph"/>
+        <w:numPr>
+          <w:ilvl w:val="0"/>
+          <w:numId w:val="3"/>
+        </w:numPr>
+        <w:rPr>
+          <w:b/>
+          <w:i/>
+        </w:rPr>
+      </w:pPr>
+      <w:r>
+        <w:t xml:space="preserve">Log in to </w:t>
+      </w:r>
+      <w:r>
+        <w:rPr>
+          <w:b/>
+          <w:i/>
+        </w:rPr>
+        <w:t>manage.windowsazure.com</w:t>
+      </w:r>
+    </w:p>
+    <w:p>
+      <w:pPr>
+        <w:pStyle w:val="ListParagraph"/>
+        <w:numPr>
+          <w:ilvl w:val="0"/>
+          <w:numId w:val="3"/>
+        </w:numPr>
+      </w:pPr>
+      <w:r>
+        <w:t xml:space="preserve">In the menu on the left side of the screen select </w:t>
+      </w:r>
+      <w:r>
+        <w:rPr>
+          <w:b/>
+          <w:i/>
+        </w:rPr>
+        <w:t>STREAM ANALYTICS</w:t>
+      </w:r>
+    </w:p>
+    <w:p>
+      <w:pPr>
+        <w:pStyle w:val="ListParagraph"/>
+        <w:numPr>
+          <w:ilvl w:val="0"/>
+          <w:numId w:val="3"/>
+        </w:numPr>
+      </w:pPr>
+      <w:r>
+        <w:t>Choose one of the stream jobs created above</w:t>
+      </w:r>
+    </w:p>
+    <w:p>
+      <w:pPr>
+        <w:pStyle w:val="ListParagraph"/>
+        <w:numPr>
+          <w:ilvl w:val="0"/>
+          <w:numId w:val="3"/>
+        </w:numPr>
+      </w:pPr>
+      <w:r>
+        <w:t xml:space="preserve">Click on </w:t>
+      </w:r>
+      <w:r>
+        <w:rPr>
+          <w:i/>
+        </w:rPr>
+        <w:t xml:space="preserve">DASHBOARD </w:t>
+      </w:r>
+      <w:r>
+        <w:t>at the top of the right hand side of the page</w:t>
+      </w:r>
+    </w:p>
+    <w:p>
+      <w:pPr>
+        <w:pStyle w:val="ListParagraph"/>
+        <w:numPr>
+          <w:ilvl w:val="0"/>
+          <w:numId w:val="3"/>
+        </w:numPr>
+      </w:pPr>
+      <w:r>
+        <w:t xml:space="preserve">The dashboard will show, with a 15 minute latency, the activity in the </w:t>
+      </w:r>
+      <w:r>
+        <w:t>Stream Analytics jobs</w:t>
+      </w:r>
+      <w:r>
+        <w:t xml:space="preserve">. You can also gain more information on the </w:t>
+      </w:r>
+      <w:r>
+        <w:t xml:space="preserve">Stream Analytics jobs </w:t>
+      </w:r>
+      <w:r>
+        <w:t xml:space="preserve">by selecting </w:t>
+      </w:r>
+      <w:r>
+        <w:rPr>
+          <w:b/>
+          <w:i/>
+        </w:rPr>
+        <w:t xml:space="preserve">Operation Logs </w:t>
+      </w:r>
+      <w:r>
+        <w:t xml:space="preserve">on the dashboard page under </w:t>
+      </w:r>
+      <w:r>
+        <w:rPr>
+          <w:i/>
+        </w:rPr>
+        <w:t>Management Services.</w:t>
+      </w:r>
+    </w:p>
+    <w:p>
+      <w:pPr>
+        <w:pStyle w:val="Heading2"/>
+        <w:numPr>
+          <w:ilvl w:val="0"/>
+          <w:numId w:val="2"/>
+        </w:numPr>
+      </w:pPr>
+      <w:bookmarkStart w:id="31" w:name="_Toc446071784"/>
+      <w:bookmarkStart w:id="32" w:name="_Toc454292381"/>
+      <w:r>
+        <w:t>Configure Data Generator and test Event Hub / Stream Analytics</w:t>
+      </w:r>
       <w:bookmarkEnd w:id="31"/>
-    </w:p>
-    <w:p>
-      <w:r>
-        <w:t xml:space="preserve">While running the demo you can validate the stream jobs are operating as expected by following the steps below. Please </w:t>
-      </w:r>
-      <w:r>
-        <w:t xml:space="preserve">note that the </w:t>
-      </w:r>
-      <w:r>
-        <w:t>Stream Analytics</w:t>
-      </w:r>
-      <w:r>
-        <w:t xml:space="preserve"> dashboard</w:t>
-      </w:r>
-      <w:r>
-        <w:t xml:space="preserve"> will only show activity when </w:t>
-      </w:r>
-      <w:r>
-        <w:t>we start the data generation tool later in this deployment guide</w:t>
-      </w:r>
-      <w:r>
-        <w:t>:</w:t>
-      </w:r>
-    </w:p>
-    <w:p>
-      <w:pPr>
-        <w:pStyle w:val="ListParagraph"/>
-        <w:numPr>
-          <w:ilvl w:val="0"/>
-          <w:numId w:val="3"/>
-        </w:numPr>
-        <w:rPr>
-          <w:b/>
-          <w:i/>
-        </w:rPr>
-      </w:pPr>
-      <w:r>
-        <w:t xml:space="preserve">Log in to </w:t>
-      </w:r>
-      <w:r>
-        <w:rPr>
-          <w:b/>
-          <w:i/>
-        </w:rPr>
-        <w:t>manage.windowsazure.com</w:t>
-      </w:r>
-    </w:p>
-    <w:p>
-      <w:pPr>
-        <w:pStyle w:val="ListParagraph"/>
-        <w:numPr>
-          <w:ilvl w:val="0"/>
-          <w:numId w:val="3"/>
-        </w:numPr>
-      </w:pPr>
-      <w:r>
-        <w:t xml:space="preserve">In the menu on the left side of the screen select </w:t>
-      </w:r>
-      <w:r>
-        <w:rPr>
-          <w:b/>
-          <w:i/>
-        </w:rPr>
-        <w:t>STREAM ANALYTICS</w:t>
-      </w:r>
-    </w:p>
-    <w:p>
-      <w:pPr>
-        <w:pStyle w:val="ListParagraph"/>
-        <w:numPr>
-          <w:ilvl w:val="0"/>
-          <w:numId w:val="3"/>
-        </w:numPr>
-      </w:pPr>
-      <w:r>
-        <w:t>Choose one of the stream jobs created above</w:t>
-      </w:r>
-    </w:p>
-    <w:p>
-      <w:pPr>
-        <w:pStyle w:val="ListParagraph"/>
-        <w:numPr>
-          <w:ilvl w:val="0"/>
-          <w:numId w:val="3"/>
-        </w:numPr>
-      </w:pPr>
-      <w:r>
-        <w:t xml:space="preserve">Click on </w:t>
-      </w:r>
-      <w:r>
-        <w:rPr>
-          <w:i/>
-        </w:rPr>
-        <w:t xml:space="preserve">DASHBOARD </w:t>
-      </w:r>
-      <w:r>
-        <w:t>at the top of the right hand side of the page</w:t>
-      </w:r>
-    </w:p>
-    <w:p>
-      <w:pPr>
-        <w:pStyle w:val="ListParagraph"/>
-        <w:numPr>
-          <w:ilvl w:val="0"/>
-          <w:numId w:val="3"/>
-        </w:numPr>
-      </w:pPr>
-      <w:r>
-        <w:t xml:space="preserve">The dashboard will show, with a 15 minute latency, the activity in the </w:t>
-      </w:r>
-      <w:r>
-        <w:t>Stream Analytics jobs</w:t>
-      </w:r>
-      <w:r>
-        <w:t xml:space="preserve">. You can also gain more information on the </w:t>
-      </w:r>
-      <w:r>
-        <w:t xml:space="preserve">Stream Analytics jobs </w:t>
-      </w:r>
-      <w:r>
-        <w:t xml:space="preserve">by selecting </w:t>
-      </w:r>
-      <w:r>
-        <w:rPr>
-          <w:b/>
-          <w:i/>
-        </w:rPr>
-        <w:t xml:space="preserve">Operation Logs </w:t>
-      </w:r>
-      <w:r>
-        <w:t xml:space="preserve">on the dashboard page under </w:t>
-      </w:r>
-      <w:r>
-        <w:rPr>
-          <w:i/>
-        </w:rPr>
-        <w:t>Management Services.</w:t>
-      </w:r>
-    </w:p>
-    <w:p>
-      <w:pPr>
-        <w:pStyle w:val="Heading2"/>
-        <w:numPr>
-          <w:ilvl w:val="0"/>
-          <w:numId w:val="2"/>
-        </w:numPr>
-      </w:pPr>
-      <w:bookmarkStart w:id="32" w:name="_Toc446071784"/>
-      <w:bookmarkStart w:id="33" w:name="_Toc454292381"/>
-      <w:r>
-        <w:t>Configure Data Generator and test Event Hub / Stream Analytics</w:t>
-      </w:r>
       <w:bookmarkEnd w:id="32"/>
-      <w:bookmarkEnd w:id="33"/>
     </w:p>
     <w:p>
       <w:r>
@@ -6996,11 +6994,11 @@
       <w:pPr>
         <w:pStyle w:val="Heading3"/>
       </w:pPr>
-      <w:bookmarkStart w:id="34" w:name="_Toc454292382"/>
+      <w:bookmarkStart w:id="33" w:name="_Toc454292382"/>
       <w:r>
         <w:t>Validating initial data generation</w:t>
       </w:r>
-      <w:bookmarkEnd w:id="34"/>
+      <w:bookmarkEnd w:id="33"/>
     </w:p>
     <w:p>
       <w:r>
@@ -7273,15 +7271,15 @@
           <w:numId w:val="2"/>
         </w:numPr>
       </w:pPr>
-      <w:bookmarkStart w:id="35" w:name="_Azure_SQL_Server"/>
-      <w:bookmarkStart w:id="36" w:name="_Toc446071785"/>
-      <w:bookmarkStart w:id="37" w:name="_Toc454292383"/>
+      <w:bookmarkStart w:id="34" w:name="_Azure_SQL_Server"/>
+      <w:bookmarkStart w:id="35" w:name="_Toc446071785"/>
+      <w:bookmarkStart w:id="36" w:name="_Toc454292383"/>
+      <w:bookmarkEnd w:id="34"/>
+      <w:r>
+        <w:t>Azure SQL Server and Database</w:t>
+      </w:r>
       <w:bookmarkEnd w:id="35"/>
-      <w:r>
-        <w:t>Azure SQL Server and Database</w:t>
-      </w:r>
       <w:bookmarkEnd w:id="36"/>
-      <w:bookmarkEnd w:id="37"/>
     </w:p>
     <w:p>
       <w:r>
@@ -7922,8 +7920,10 @@
           <w:b/>
           <w:i/>
         </w:rPr>
-        <w:t>Query</w:t>
-      </w:r>
+        <w:t>script</w:t>
+      </w:r>
+      <w:bookmarkStart w:id="37" w:name="_GoBack"/>
+      <w:bookmarkEnd w:id="37"/>
       <w:r>
         <w:rPr>
           <w:b/>
@@ -11018,6 +11018,9 @@
     <w:p>
       <w:pPr>
         <w:pStyle w:val="ListParagraph"/>
+        <w:tabs>
+          <w:tab w:val="center" w:pos="5040"/>
+        </w:tabs>
       </w:pPr>
       <w:r>
         <w:t xml:space="preserve">        "end": "2016-05</w:t>
@@ -11032,10 +11035,63 @@
         <w:t>T00</w:t>
       </w:r>
       <w:r>
-        <w:t xml:space="preserve">:00:00Z", </w:t>
-      </w:r>
-      <w:r>
-        <w:t xml:space="preserve"> </w:t>
+        <w:t>:00:00Z",</w:t>
+      </w:r>
+    </w:p>
+    <w:p>
+      <w:pPr>
+        <w:pStyle w:val="ListParagraph"/>
+        <w:numPr>
+          <w:ilvl w:val="0"/>
+          <w:numId w:val="3"/>
+        </w:numPr>
+        <w:tabs>
+          <w:tab w:val="center" w:pos="5040"/>
+        </w:tabs>
+      </w:pPr>
+      <w:r>
+        <w:t xml:space="preserve">In </w:t>
+      </w:r>
+      <w:r>
+        <w:rPr>
+          <w:b/>
+        </w:rPr>
+        <w:t>LoadHistoryDemandDataPipeline.json</w:t>
+      </w:r>
+      <w:r>
+        <w:t xml:space="preserve">, replace all three </w:t>
+      </w:r>
+      <w:r>
+        <w:rPr>
+          <w:i/>
+        </w:rPr>
+        <w:t>&lt;storage account name&gt;</w:t>
+      </w:r>
+      <w:r>
+        <w:t xml:space="preserve"> with your Azure storage account name obtained in </w:t>
+      </w:r>
+      <w:hyperlink w:anchor="_Azure_Storage_Account_1" w:history="1">
+        <w:r>
+          <w:rPr>
+            <w:rStyle w:val="Hyperlink"/>
+          </w:rPr>
+          <w:t>Azure Storage</w:t>
+        </w:r>
+        <w:r>
+          <w:rPr>
+            <w:rStyle w:val="Hyperlink"/>
+          </w:rPr>
+          <w:t xml:space="preserve"> </w:t>
+        </w:r>
+        <w:r>
+          <w:rPr>
+            <w:rStyle w:val="Hyperlink"/>
+          </w:rPr>
+          <w:t>Account</w:t>
+        </w:r>
+      </w:hyperlink>
+      <w:r>
+        <w:t>.</w:t>
       </w:r>
     </w:p>
     <w:p>
@@ -11308,6 +11364,50 @@
         </w:numPr>
       </w:pPr>
       <w:r>
+        <w:t xml:space="preserve">Replace all three </w:t>
+      </w:r>
+      <w:r>
+        <w:rPr>
+          <w:i/>
+        </w:rPr>
+        <w:t>&lt;storage account name&gt;</w:t>
+      </w:r>
+      <w:r>
+        <w:t xml:space="preserve"> with your Azure storage account name obtained in </w:t>
+      </w:r>
+      <w:hyperlink w:anchor="_Azure_Storage_Account_1" w:history="1">
+        <w:r>
+          <w:rPr>
+            <w:rStyle w:val="Hyperlink"/>
+          </w:rPr>
+          <w:t>Azure Storag</w:t>
+        </w:r>
+        <w:r>
+          <w:rPr>
+            <w:rStyle w:val="Hyperlink"/>
+          </w:rPr>
+          <w:t>e</w:t>
+        </w:r>
+        <w:r>
+          <w:rPr>
+            <w:rStyle w:val="Hyperlink"/>
+          </w:rPr>
+          <w:t xml:space="preserve"> Account</w:t>
+        </w:r>
+      </w:hyperlink>
+      <w:r>
+        <w:t xml:space="preserve">. </w:t>
+      </w:r>
+    </w:p>
+    <w:p>
+      <w:pPr>
+        <w:pStyle w:val="ListParagraph"/>
+        <w:numPr>
+          <w:ilvl w:val="0"/>
+          <w:numId w:val="3"/>
+        </w:numPr>
+      </w:pPr>
+      <w:r>
         <w:t xml:space="preserve">On </w:t>
       </w:r>
       <w:r>
@@ -11562,8 +11662,20 @@
       <w:r>
         <w:t>folder,</w:t>
       </w:r>
-      <w:r>
-        <w:t xml:space="preserve"> set the active period to be the same as </w:t>
+    </w:p>
+    <w:p>
+      <w:pPr>
+        <w:pStyle w:val="ListParagraph"/>
+        <w:numPr>
+          <w:ilvl w:val="0"/>
+          <w:numId w:val="3"/>
+        </w:numPr>
+      </w:pPr>
+      <w:r>
+        <w:t>S</w:t>
+      </w:r>
+      <w:r>
+        <w:t xml:space="preserve">et the active period to be the same as </w:t>
       </w:r>
       <w:r>
         <w:rPr>
@@ -11572,10 +11684,60 @@
         <w:t>AggregateDemandDataTo1HrPipeline</w:t>
       </w:r>
       <w:r>
+        <w:rPr>
+          <w:b/>
+        </w:rPr>
+        <w:t>.</w:t>
+      </w:r>
+    </w:p>
+    <w:p>
+      <w:pPr>
+        <w:pStyle w:val="ListParagraph"/>
+        <w:numPr>
+          <w:ilvl w:val="0"/>
+          <w:numId w:val="3"/>
+        </w:numPr>
+      </w:pPr>
+      <w:r>
+        <w:t>Replace all four</w:t>
+      </w:r>
+      <w:r>
         <w:t xml:space="preserve"> </w:t>
       </w:r>
       <w:r>
-        <w:t xml:space="preserve">and deploy the </w:t>
+        <w:rPr>
+          <w:i/>
+        </w:rPr>
+        <w:t>&lt;storage account name&gt;</w:t>
+      </w:r>
+      <w:r>
+        <w:t xml:space="preserve"> with your Azure storage account name obtained in </w:t>
+      </w:r>
+      <w:hyperlink w:anchor="_Azure_Storage_Account_1" w:history="1">
+        <w:r>
+          <w:rPr>
+            <w:rStyle w:val="Hyperlink"/>
+          </w:rPr>
+          <w:t>Azure Storage Account</w:t>
+        </w:r>
+      </w:hyperlink>
+      <w:r>
+        <w:t xml:space="preserve">. </w:t>
+      </w:r>
+    </w:p>
+    <w:p>
+      <w:pPr>
+        <w:pStyle w:val="ListParagraph"/>
+        <w:numPr>
+          <w:ilvl w:val="0"/>
+          <w:numId w:val="3"/>
+        </w:numPr>
+      </w:pPr>
+      <w:r>
+        <w:t>D</w:t>
+      </w:r>
+      <w:r>
+        <w:t xml:space="preserve">eploy the </w:t>
       </w:r>
       <w:r>
         <w:t>pipelines as described previously</w:t>
@@ -11589,6 +11751,7 @@
         <w:pStyle w:val="Heading4"/>
       </w:pPr>
       <w:r>
+        <w:lastRenderedPageBreak/>
         <w:t>Hourly copying pipelines</w:t>
       </w:r>
     </w:p>
@@ -11662,7 +11825,6 @@
     </w:p>
     <w:p>
       <w:r>
-        <w:lastRenderedPageBreak/>
         <w:t xml:space="preserve">The pipeline named </w:t>
       </w:r>
       <w:r>
@@ -11986,6 +12148,7 @@
           <w:noProof/>
           <w:lang w:eastAsia="zh-CN"/>
         </w:rPr>
+        <w:lastRenderedPageBreak/>
         <w:drawing>
           <wp:inline distT="0" distB="0" distL="0" distR="0" wp14:anchorId="0B01002A" wp14:editId="4070125D">
             <wp:extent cx="4286707" cy="990311"/>
@@ -12091,7 +12254,6 @@
           <w:noProof/>
           <w:lang w:eastAsia="zh-CN"/>
         </w:rPr>
-        <w:lastRenderedPageBreak/>
         <w:drawing>
           <wp:inline distT="0" distB="0" distL="0" distR="0" wp14:anchorId="267D6216" wp14:editId="3328B9D7">
             <wp:extent cx="2428646" cy="1976798"/>
@@ -12235,6 +12397,7 @@
           <w:noProof/>
           <w:lang w:eastAsia="zh-CN"/>
         </w:rPr>
+        <w:lastRenderedPageBreak/>
         <w:drawing>
           <wp:inline distT="0" distB="0" distL="0" distR="0" wp14:anchorId="3C6E2A66" wp14:editId="695D54DB">
             <wp:extent cx="5943600" cy="3517825"/>
@@ -12315,7 +12478,6 @@
           <w:noProof/>
           <w:lang w:eastAsia="zh-CN"/>
         </w:rPr>
-        <w:lastRenderedPageBreak/>
         <w:drawing>
           <wp:inline distT="0" distB="0" distL="0" distR="0" wp14:anchorId="3C8D528A" wp14:editId="14A45113">
             <wp:extent cx="3657600" cy="906780"/>
@@ -12574,6 +12736,7 @@
         </w:numPr>
       </w:pPr>
       <w:r>
+        <w:lastRenderedPageBreak/>
         <w:t xml:space="preserve">Make sure the </w:t>
       </w:r>
       <w:r>
@@ -12834,63 +12997,63 @@
         </w:numPr>
       </w:pPr>
       <w:r>
+        <w:t xml:space="preserve">Pin this new chart to the </w:t>
+      </w:r>
+      <w:r>
+        <w:rPr>
+          <w:i/>
+        </w:rPr>
+        <w:t>E</w:t>
+      </w:r>
+      <w:r>
+        <w:rPr>
+          <w:i/>
+        </w:rPr>
+        <w:t>nergy Demand Forecast</w:t>
+      </w:r>
+      <w:r>
+        <w:t xml:space="preserve"> dashboard</w:t>
+      </w:r>
+      <w:r>
+        <w:t xml:space="preserve">. </w:t>
+      </w:r>
+    </w:p>
+    <w:p>
+      <w:pPr>
+        <w:pStyle w:val="ListParagraph"/>
+        <w:numPr>
+          <w:ilvl w:val="0"/>
+          <w:numId w:val="3"/>
+        </w:numPr>
+      </w:pPr>
+      <w:r>
+        <w:t>Rename the visualization</w:t>
+      </w:r>
+      <w:r>
+        <w:t xml:space="preserve"> in the Power BI dashboard</w:t>
+      </w:r>
+      <w:r>
+        <w:t xml:space="preserve">. Hover the mouse over the tile on the dashboard, click "…” (open menu) icon on the top right corner. In the prompt window, click the pencil icon (Tile details) and enter “Demand by Timestamp” as the title. </w:t>
+      </w:r>
+    </w:p>
+    <w:p>
+      <w:pPr>
+        <w:pStyle w:val="ListParagraph"/>
+        <w:numPr>
+          <w:ilvl w:val="0"/>
+          <w:numId w:val="3"/>
+        </w:numPr>
+      </w:pPr>
+      <w:r>
+        <w:t xml:space="preserve">Create other customized visualizations using the datasets available in Power BI. Below is an example of the final dashboard. </w:t>
+      </w:r>
+    </w:p>
+    <w:p>
+      <w:r>
+        <w:rPr>
+          <w:noProof/>
+        </w:rPr>
         <w:lastRenderedPageBreak/>
-        <w:t xml:space="preserve">Pin this new chart to the </w:t>
-      </w:r>
-      <w:r>
-        <w:rPr>
-          <w:i/>
-        </w:rPr>
-        <w:t>E</w:t>
-      </w:r>
-      <w:r>
-        <w:rPr>
-          <w:i/>
-        </w:rPr>
-        <w:t>nergy Demand Forecast</w:t>
-      </w:r>
-      <w:r>
-        <w:t xml:space="preserve"> dashboard</w:t>
-      </w:r>
-      <w:r>
-        <w:t xml:space="preserve">. </w:t>
-      </w:r>
-    </w:p>
-    <w:p>
-      <w:pPr>
-        <w:pStyle w:val="ListParagraph"/>
-        <w:numPr>
-          <w:ilvl w:val="0"/>
-          <w:numId w:val="3"/>
-        </w:numPr>
-      </w:pPr>
-      <w:r>
-        <w:t>Rename the visualization</w:t>
-      </w:r>
-      <w:r>
-        <w:t xml:space="preserve"> in the Power BI dashboard</w:t>
-      </w:r>
-      <w:r>
-        <w:t xml:space="preserve">. Hover the mouse over the tile on the dashboard, click "…” (open menu) icon on the top right corner. In the prompt window, click the pencil icon (Tile details) and enter “Demand by Timestamp” as the title. </w:t>
-      </w:r>
-    </w:p>
-    <w:p>
-      <w:pPr>
-        <w:pStyle w:val="ListParagraph"/>
-        <w:numPr>
-          <w:ilvl w:val="0"/>
-          <w:numId w:val="3"/>
-        </w:numPr>
-      </w:pPr>
-      <w:r>
-        <w:t xml:space="preserve">Create other customized visualizations using the datasets available in Power BI. Below is an example of the final dashboard. </w:t>
-      </w:r>
-    </w:p>
-    <w:p>
-      <w:r>
-        <w:rPr>
-          <w:noProof/>
-        </w:rPr>
         <w:drawing>
           <wp:inline distT="0" distB="0" distL="0" distR="0" wp14:anchorId="32149B1B" wp14:editId="5B8F316D">
             <wp:extent cx="5943600" cy="3625683"/>
@@ -13142,7 +13305,6 @@
         </w:numPr>
       </w:pPr>
       <w:r>
-        <w:lastRenderedPageBreak/>
         <w:t>Navigate to the stream analytics jobs that we</w:t>
       </w:r>
       <w:r>
@@ -13204,6 +13366,7 @@
         </w:numPr>
       </w:pPr>
       <w:r>
+        <w:lastRenderedPageBreak/>
         <w:t>Navigate to the data factory created</w:t>
       </w:r>
       <w:r>
@@ -16479,7 +16642,7 @@
 </file>
 
 <file path=customXml/itemProps1.xml><?xml version="1.0" encoding="utf-8"?>
-<ds:datastoreItem xmlns:ds="http://schemas.openxmlformats.org/officeDocument/2006/customXml" ds:itemID="{CBAD2FD0-6707-497D-9F03-596963133395}">
+<ds:datastoreItem xmlns:ds="http://schemas.openxmlformats.org/officeDocument/2006/customXml" ds:itemID="{D415C251-35BA-481F-8469-86558E363E31}">
   <ds:schemaRefs>
     <ds:schemaRef ds:uri="http://schemas.openxmlformats.org/officeDocument/2006/bibliography"/>
   </ds:schemaRefs>

</xml_diff>